<commit_message>
updated unit 2 lesson 1 worksheet
</commit_message>
<xml_diff>
--- a/content/unit2/lesson1.files/worksheet.docx
+++ b/content/unit2/lesson1.files/worksheet.docx
@@ -1,6 +1,6 @@
 
 <file path=word/document.xml><?xml version="1.0" encoding="utf-8"?>
-<w:document xmlns:wpc="http://schemas.microsoft.com/office/word/2010/wordprocessingCanvas" xmlns:cx="http://schemas.microsoft.com/office/drawing/2014/chartex" xmlns:mc="http://schemas.openxmlformats.org/markup-compatibility/2006" xmlns:o="urn:schemas-microsoft-com:office:office" xmlns:r="http://schemas.openxmlformats.org/officeDocument/2006/relationships" xmlns:m="http://schemas.openxmlformats.org/officeDocument/2006/math" xmlns:v="urn:schemas-microsoft-com:vml" xmlns:wp14="http://schemas.microsoft.com/office/word/2010/wordprocessingDrawing" xmlns:wp="http://schemas.openxmlformats.org/drawingml/2006/wordprocessingDrawing" xmlns:w10="urn:schemas-microsoft-com:office:word" xmlns:w="http://schemas.openxmlformats.org/wordprocessingml/2006/main" xmlns:w14="http://schemas.microsoft.com/office/word/2010/wordml" xmlns:w15="http://schemas.microsoft.com/office/word/2012/wordml" xmlns:w16se="http://schemas.microsoft.com/office/word/2015/wordml/symex" xmlns:wpg="http://schemas.microsoft.com/office/word/2010/wordprocessingGroup" xmlns:wpi="http://schemas.microsoft.com/office/word/2010/wordprocessingInk" xmlns:wne="http://schemas.microsoft.com/office/word/2006/wordml" xmlns:wps="http://schemas.microsoft.com/office/word/2010/wordprocessingShape" mc:Ignorable="w14 w15 w16se wp14">
+<w:document xmlns:wpc="http://schemas.microsoft.com/office/word/2010/wordprocessingCanvas" xmlns:cx="http://schemas.microsoft.com/office/drawing/2014/chartex" xmlns:cx1="http://schemas.microsoft.com/office/drawing/2015/9/8/chartex" xmlns:mc="http://schemas.openxmlformats.org/markup-compatibility/2006" xmlns:o="urn:schemas-microsoft-com:office:office" xmlns:r="http://schemas.openxmlformats.org/officeDocument/2006/relationships" xmlns:m="http://schemas.openxmlformats.org/officeDocument/2006/math" xmlns:v="urn:schemas-microsoft-com:vml" xmlns:wp14="http://schemas.microsoft.com/office/word/2010/wordprocessingDrawing" xmlns:wp="http://schemas.openxmlformats.org/drawingml/2006/wordprocessingDrawing" xmlns:w10="urn:schemas-microsoft-com:office:word" xmlns:w="http://schemas.openxmlformats.org/wordprocessingml/2006/main" xmlns:w14="http://schemas.microsoft.com/office/word/2010/wordml" xmlns:w15="http://schemas.microsoft.com/office/word/2012/wordml" xmlns:w16se="http://schemas.microsoft.com/office/word/2015/wordml/symex" xmlns:wpg="http://schemas.microsoft.com/office/word/2010/wordprocessingGroup" xmlns:wpi="http://schemas.microsoft.com/office/word/2010/wordprocessingInk" xmlns:wne="http://schemas.microsoft.com/office/word/2006/wordml" xmlns:wps="http://schemas.microsoft.com/office/word/2010/wordprocessingShape" mc:Ignorable="w14 w15 w16se wp14">
   <w:body>
     <w:p>
       <w:pPr>
@@ -11,8 +11,6 @@
           <w:szCs w:val="28"/>
         </w:rPr>
       </w:pPr>
-      <w:bookmarkStart w:id="0" w:name="_GoBack"/>
-      <w:bookmarkEnd w:id="0"/>
       <w:r>
         <w:rPr>
           <w:b/>
@@ -86,6 +84,11 @@
       </w:r>
     </w:p>
     <w:p/>
+    <w:p>
+      <w:r>
+        <w:t>Step 1. Draw the picture in this grid</w:t>
+      </w:r>
+    </w:p>
     <w:tbl>
       <w:tblPr>
         <w:tblStyle w:val="TableGrid"/>
@@ -537,6 +540,11 @@
       </w:tr>
     </w:tbl>
     <w:p/>
+    <w:p>
+      <w:r>
+        <w:t>Step 2. Define the colors with the RGB values.  Use this website http</w:t>
+      </w:r>
+    </w:p>
     <w:tbl>
       <w:tblPr>
         <w:tblStyle w:val="GridTable6Colorful-Accent3"/>
@@ -559,7 +567,7 @@
         <w:tc>
           <w:tcPr>
             <w:cnfStyle w:val="001000000000" w:firstRow="0" w:lastRow="0" w:firstColumn="1" w:lastColumn="0" w:oddVBand="0" w:evenVBand="0" w:oddHBand="0" w:evenHBand="0" w:firstRowFirstColumn="0" w:firstRowLastColumn="0" w:lastRowFirstColumn="0" w:lastRowLastColumn="0"/>
-            <w:tcW w:w="700" w:type="dxa"/>
+            <w:tcW w:w="702" w:type="dxa"/>
             <w:vAlign w:val="center"/>
           </w:tcPr>
           <w:p>
@@ -603,7 +611,7 @@
         </w:tc>
         <w:tc>
           <w:tcPr>
-            <w:tcW w:w="700" w:type="dxa"/>
+            <w:tcW w:w="702" w:type="dxa"/>
             <w:vAlign w:val="center"/>
           </w:tcPr>
           <w:p>
@@ -655,7 +663,7 @@
         <w:tc>
           <w:tcPr>
             <w:cnfStyle w:val="001000000000" w:firstRow="0" w:lastRow="0" w:firstColumn="1" w:lastColumn="0" w:oddVBand="0" w:evenVBand="0" w:oddHBand="0" w:evenHBand="0" w:firstRowFirstColumn="0" w:firstRowLastColumn="0" w:lastRowFirstColumn="0" w:lastRowLastColumn="0"/>
-            <w:tcW w:w="700" w:type="dxa"/>
+            <w:tcW w:w="702" w:type="dxa"/>
           </w:tcPr>
           <w:p/>
         </w:tc>
@@ -681,7 +689,7 @@
         </w:tc>
         <w:tc>
           <w:tcPr>
-            <w:tcW w:w="700" w:type="dxa"/>
+            <w:tcW w:w="702" w:type="dxa"/>
           </w:tcPr>
           <w:p>
             <w:pPr>
@@ -717,7 +725,7 @@
         <w:tc>
           <w:tcPr>
             <w:cnfStyle w:val="001000000000" w:firstRow="0" w:lastRow="0" w:firstColumn="1" w:lastColumn="0" w:oddVBand="0" w:evenVBand="0" w:oddHBand="0" w:evenHBand="0" w:firstRowFirstColumn="0" w:firstRowLastColumn="0" w:lastRowFirstColumn="0" w:lastRowLastColumn="0"/>
-            <w:tcW w:w="700" w:type="dxa"/>
+            <w:tcW w:w="702" w:type="dxa"/>
           </w:tcPr>
           <w:p/>
         </w:tc>
@@ -743,7 +751,7 @@
         </w:tc>
         <w:tc>
           <w:tcPr>
-            <w:tcW w:w="700" w:type="dxa"/>
+            <w:tcW w:w="702" w:type="dxa"/>
           </w:tcPr>
           <w:p>
             <w:pPr>
@@ -780,7 +788,7 @@
         <w:tc>
           <w:tcPr>
             <w:cnfStyle w:val="001000000000" w:firstRow="0" w:lastRow="0" w:firstColumn="1" w:lastColumn="0" w:oddVBand="0" w:evenVBand="0" w:oddHBand="0" w:evenHBand="0" w:firstRowFirstColumn="0" w:firstRowLastColumn="0" w:lastRowFirstColumn="0" w:lastRowLastColumn="0"/>
-            <w:tcW w:w="700" w:type="dxa"/>
+            <w:tcW w:w="702" w:type="dxa"/>
           </w:tcPr>
           <w:p/>
         </w:tc>
@@ -806,7 +814,7 @@
         </w:tc>
         <w:tc>
           <w:tcPr>
-            <w:tcW w:w="700" w:type="dxa"/>
+            <w:tcW w:w="702" w:type="dxa"/>
           </w:tcPr>
           <w:p>
             <w:pPr>
@@ -842,7 +850,7 @@
         <w:tc>
           <w:tcPr>
             <w:cnfStyle w:val="001000000000" w:firstRow="0" w:lastRow="0" w:firstColumn="1" w:lastColumn="0" w:oddVBand="0" w:evenVBand="0" w:oddHBand="0" w:evenHBand="0" w:firstRowFirstColumn="0" w:firstRowLastColumn="0" w:lastRowFirstColumn="0" w:lastRowLastColumn="0"/>
-            <w:tcW w:w="700" w:type="dxa"/>
+            <w:tcW w:w="702" w:type="dxa"/>
           </w:tcPr>
           <w:p/>
         </w:tc>
@@ -868,7 +876,7 @@
         </w:tc>
         <w:tc>
           <w:tcPr>
-            <w:tcW w:w="700" w:type="dxa"/>
+            <w:tcW w:w="702" w:type="dxa"/>
           </w:tcPr>
           <w:p>
             <w:pPr>
@@ -895,131 +903,465 @@
               <w:cnfStyle w:val="000000000000" w:firstRow="0" w:lastRow="0" w:firstColumn="0" w:lastColumn="0" w:oddVBand="0" w:evenVBand="0" w:oddHBand="0" w:evenHBand="0" w:firstRowFirstColumn="0" w:firstRowLastColumn="0" w:lastRowFirstColumn="0" w:lastRowLastColumn="0"/>
             </w:pPr>
           </w:p>
+        </w:tc>
+      </w:tr>
+    </w:tbl>
+    <w:p/>
+    <w:p>
+      <w:r>
+        <w:lastRenderedPageBreak/>
+        <w:t>Step 3. Replace the colors in the color grid with the variable name that you set in Step 2 in the grid below.</w:t>
+      </w:r>
+    </w:p>
+    <w:tbl>
+      <w:tblPr>
+        <w:tblStyle w:val="TableGrid"/>
+        <w:tblW w:w="0" w:type="auto"/>
+        <w:jc w:val="center"/>
+        <w:tblLook w:val="0600" w:firstRow="0" w:lastRow="0" w:firstColumn="0" w:lastColumn="0" w:noHBand="1" w:noVBand="1"/>
+      </w:tblPr>
+      <w:tblGrid>
+        <w:gridCol w:w="835"/>
+        <w:gridCol w:w="835"/>
+        <w:gridCol w:w="836"/>
+        <w:gridCol w:w="836"/>
+        <w:gridCol w:w="836"/>
+        <w:gridCol w:w="836"/>
+        <w:gridCol w:w="836"/>
+        <w:gridCol w:w="836"/>
+      </w:tblGrid>
+      <w:tr>
+        <w:trPr>
+          <w:trHeight w:val="795"/>
+          <w:jc w:val="center"/>
+        </w:trPr>
+        <w:tc>
+          <w:tcPr>
+            <w:tcW w:w="835" w:type="dxa"/>
+          </w:tcPr>
+          <w:p/>
+        </w:tc>
+        <w:tc>
+          <w:tcPr>
+            <w:tcW w:w="835" w:type="dxa"/>
+          </w:tcPr>
+          <w:p/>
+        </w:tc>
+        <w:tc>
+          <w:tcPr>
+            <w:tcW w:w="836" w:type="dxa"/>
+          </w:tcPr>
+          <w:p/>
+        </w:tc>
+        <w:tc>
+          <w:tcPr>
+            <w:tcW w:w="836" w:type="dxa"/>
+          </w:tcPr>
+          <w:p/>
+        </w:tc>
+        <w:tc>
+          <w:tcPr>
+            <w:tcW w:w="836" w:type="dxa"/>
+          </w:tcPr>
+          <w:p/>
+        </w:tc>
+        <w:tc>
+          <w:tcPr>
+            <w:tcW w:w="836" w:type="dxa"/>
+          </w:tcPr>
+          <w:p/>
+        </w:tc>
+        <w:tc>
+          <w:tcPr>
+            <w:tcW w:w="836" w:type="dxa"/>
+          </w:tcPr>
+          <w:p/>
+        </w:tc>
+        <w:tc>
+          <w:tcPr>
+            <w:tcW w:w="836" w:type="dxa"/>
+          </w:tcPr>
+          <w:p/>
         </w:tc>
       </w:tr>
       <w:tr>
         <w:trPr>
-          <w:cnfStyle w:val="000000100000" w:firstRow="0" w:lastRow="0" w:firstColumn="0" w:lastColumn="0" w:oddVBand="0" w:evenVBand="0" w:oddHBand="1" w:evenHBand="0" w:firstRowFirstColumn="0" w:firstRowLastColumn="0" w:lastRowFirstColumn="0" w:lastRowLastColumn="0"/>
-          <w:trHeight w:val="366"/>
+          <w:trHeight w:val="795"/>
+          <w:jc w:val="center"/>
         </w:trPr>
         <w:tc>
           <w:tcPr>
-            <w:cnfStyle w:val="001000000000" w:firstRow="0" w:lastRow="0" w:firstColumn="1" w:lastColumn="0" w:oddVBand="0" w:evenVBand="0" w:oddHBand="0" w:evenHBand="0" w:firstRowFirstColumn="0" w:firstRowLastColumn="0" w:lastRowFirstColumn="0" w:lastRowLastColumn="0"/>
-            <w:tcW w:w="700" w:type="dxa"/>
-          </w:tcPr>
-          <w:p/>
-        </w:tc>
-        <w:tc>
-          <w:tcPr>
-            <w:tcW w:w="1631" w:type="dxa"/>
-          </w:tcPr>
-          <w:p>
-            <w:pPr>
-              <w:cnfStyle w:val="000000100000" w:firstRow="0" w:lastRow="0" w:firstColumn="0" w:lastColumn="0" w:oddVBand="0" w:evenVBand="0" w:oddHBand="1" w:evenHBand="0" w:firstRowFirstColumn="0" w:firstRowLastColumn="0" w:lastRowFirstColumn="0" w:lastRowLastColumn="0"/>
-            </w:pPr>
-          </w:p>
-        </w:tc>
-        <w:tc>
-          <w:tcPr>
-            <w:tcW w:w="2364" w:type="dxa"/>
-          </w:tcPr>
-          <w:p>
-            <w:pPr>
-              <w:cnfStyle w:val="000000100000" w:firstRow="0" w:lastRow="0" w:firstColumn="0" w:lastColumn="0" w:oddVBand="0" w:evenVBand="0" w:oddHBand="1" w:evenHBand="0" w:firstRowFirstColumn="0" w:firstRowLastColumn="0" w:lastRowFirstColumn="0" w:lastRowLastColumn="0"/>
-            </w:pPr>
-          </w:p>
-        </w:tc>
-        <w:tc>
-          <w:tcPr>
-            <w:tcW w:w="700" w:type="dxa"/>
-          </w:tcPr>
-          <w:p>
-            <w:pPr>
-              <w:cnfStyle w:val="000000100000" w:firstRow="0" w:lastRow="0" w:firstColumn="0" w:lastColumn="0" w:oddVBand="0" w:evenVBand="0" w:oddHBand="1" w:evenHBand="0" w:firstRowFirstColumn="0" w:firstRowLastColumn="0" w:lastRowFirstColumn="0" w:lastRowLastColumn="0"/>
-            </w:pPr>
-          </w:p>
-        </w:tc>
-        <w:tc>
-          <w:tcPr>
-            <w:tcW w:w="1602" w:type="dxa"/>
-          </w:tcPr>
-          <w:p>
-            <w:pPr>
-              <w:cnfStyle w:val="000000100000" w:firstRow="0" w:lastRow="0" w:firstColumn="0" w:lastColumn="0" w:oddVBand="0" w:evenVBand="0" w:oddHBand="1" w:evenHBand="0" w:firstRowFirstColumn="0" w:firstRowLastColumn="0" w:lastRowFirstColumn="0" w:lastRowLastColumn="0"/>
-            </w:pPr>
-          </w:p>
-        </w:tc>
-        <w:tc>
-          <w:tcPr>
-            <w:tcW w:w="2330" w:type="dxa"/>
-          </w:tcPr>
-          <w:p>
-            <w:pPr>
-              <w:cnfStyle w:val="000000100000" w:firstRow="0" w:lastRow="0" w:firstColumn="0" w:lastColumn="0" w:oddVBand="0" w:evenVBand="0" w:oddHBand="1" w:evenHBand="0" w:firstRowFirstColumn="0" w:firstRowLastColumn="0" w:lastRowFirstColumn="0" w:lastRowLastColumn="0"/>
-            </w:pPr>
-          </w:p>
+            <w:tcW w:w="835" w:type="dxa"/>
+          </w:tcPr>
+          <w:p/>
+        </w:tc>
+        <w:tc>
+          <w:tcPr>
+            <w:tcW w:w="835" w:type="dxa"/>
+          </w:tcPr>
+          <w:p/>
+        </w:tc>
+        <w:tc>
+          <w:tcPr>
+            <w:tcW w:w="836" w:type="dxa"/>
+          </w:tcPr>
+          <w:p/>
+        </w:tc>
+        <w:tc>
+          <w:tcPr>
+            <w:tcW w:w="836" w:type="dxa"/>
+          </w:tcPr>
+          <w:p/>
+        </w:tc>
+        <w:tc>
+          <w:tcPr>
+            <w:tcW w:w="836" w:type="dxa"/>
+          </w:tcPr>
+          <w:p/>
+        </w:tc>
+        <w:tc>
+          <w:tcPr>
+            <w:tcW w:w="836" w:type="dxa"/>
+          </w:tcPr>
+          <w:p/>
+        </w:tc>
+        <w:tc>
+          <w:tcPr>
+            <w:tcW w:w="836" w:type="dxa"/>
+          </w:tcPr>
+          <w:p/>
+        </w:tc>
+        <w:tc>
+          <w:tcPr>
+            <w:tcW w:w="836" w:type="dxa"/>
+          </w:tcPr>
+          <w:p/>
         </w:tc>
       </w:tr>
       <w:tr>
         <w:trPr>
-          <w:trHeight w:val="366"/>
+          <w:trHeight w:val="795"/>
+          <w:jc w:val="center"/>
         </w:trPr>
         <w:tc>
           <w:tcPr>
-            <w:cnfStyle w:val="001000000000" w:firstRow="0" w:lastRow="0" w:firstColumn="1" w:lastColumn="0" w:oddVBand="0" w:evenVBand="0" w:oddHBand="0" w:evenHBand="0" w:firstRowFirstColumn="0" w:firstRowLastColumn="0" w:lastRowFirstColumn="0" w:lastRowLastColumn="0"/>
-            <w:tcW w:w="700" w:type="dxa"/>
-          </w:tcPr>
-          <w:p/>
-        </w:tc>
-        <w:tc>
-          <w:tcPr>
-            <w:tcW w:w="1631" w:type="dxa"/>
-          </w:tcPr>
-          <w:p>
-            <w:pPr>
-              <w:cnfStyle w:val="000000000000" w:firstRow="0" w:lastRow="0" w:firstColumn="0" w:lastColumn="0" w:oddVBand="0" w:evenVBand="0" w:oddHBand="0" w:evenHBand="0" w:firstRowFirstColumn="0" w:firstRowLastColumn="0" w:lastRowFirstColumn="0" w:lastRowLastColumn="0"/>
-            </w:pPr>
-          </w:p>
-        </w:tc>
-        <w:tc>
-          <w:tcPr>
-            <w:tcW w:w="2364" w:type="dxa"/>
-          </w:tcPr>
-          <w:p>
-            <w:pPr>
-              <w:cnfStyle w:val="000000000000" w:firstRow="0" w:lastRow="0" w:firstColumn="0" w:lastColumn="0" w:oddVBand="0" w:evenVBand="0" w:oddHBand="0" w:evenHBand="0" w:firstRowFirstColumn="0" w:firstRowLastColumn="0" w:lastRowFirstColumn="0" w:lastRowLastColumn="0"/>
-            </w:pPr>
-          </w:p>
-        </w:tc>
-        <w:tc>
-          <w:tcPr>
-            <w:tcW w:w="700" w:type="dxa"/>
-          </w:tcPr>
-          <w:p>
-            <w:pPr>
-              <w:cnfStyle w:val="000000000000" w:firstRow="0" w:lastRow="0" w:firstColumn="0" w:lastColumn="0" w:oddVBand="0" w:evenVBand="0" w:oddHBand="0" w:evenHBand="0" w:firstRowFirstColumn="0" w:firstRowLastColumn="0" w:lastRowFirstColumn="0" w:lastRowLastColumn="0"/>
-            </w:pPr>
-          </w:p>
-        </w:tc>
-        <w:tc>
-          <w:tcPr>
-            <w:tcW w:w="1602" w:type="dxa"/>
-          </w:tcPr>
-          <w:p>
-            <w:pPr>
-              <w:cnfStyle w:val="000000000000" w:firstRow="0" w:lastRow="0" w:firstColumn="0" w:lastColumn="0" w:oddVBand="0" w:evenVBand="0" w:oddHBand="0" w:evenHBand="0" w:firstRowFirstColumn="0" w:firstRowLastColumn="0" w:lastRowFirstColumn="0" w:lastRowLastColumn="0"/>
-            </w:pPr>
-          </w:p>
-        </w:tc>
-        <w:tc>
-          <w:tcPr>
-            <w:tcW w:w="2330" w:type="dxa"/>
-          </w:tcPr>
-          <w:p>
-            <w:pPr>
-              <w:cnfStyle w:val="000000000000" w:firstRow="0" w:lastRow="0" w:firstColumn="0" w:lastColumn="0" w:oddVBand="0" w:evenVBand="0" w:oddHBand="0" w:evenHBand="0" w:firstRowFirstColumn="0" w:firstRowLastColumn="0" w:lastRowFirstColumn="0" w:lastRowLastColumn="0"/>
-            </w:pPr>
-          </w:p>
+            <w:tcW w:w="835" w:type="dxa"/>
+          </w:tcPr>
+          <w:p/>
+        </w:tc>
+        <w:tc>
+          <w:tcPr>
+            <w:tcW w:w="835" w:type="dxa"/>
+          </w:tcPr>
+          <w:p/>
+        </w:tc>
+        <w:tc>
+          <w:tcPr>
+            <w:tcW w:w="836" w:type="dxa"/>
+          </w:tcPr>
+          <w:p/>
+        </w:tc>
+        <w:tc>
+          <w:tcPr>
+            <w:tcW w:w="836" w:type="dxa"/>
+          </w:tcPr>
+          <w:p/>
+        </w:tc>
+        <w:tc>
+          <w:tcPr>
+            <w:tcW w:w="836" w:type="dxa"/>
+          </w:tcPr>
+          <w:p/>
+        </w:tc>
+        <w:tc>
+          <w:tcPr>
+            <w:tcW w:w="836" w:type="dxa"/>
+          </w:tcPr>
+          <w:p/>
+        </w:tc>
+        <w:tc>
+          <w:tcPr>
+            <w:tcW w:w="836" w:type="dxa"/>
+          </w:tcPr>
+          <w:p/>
+        </w:tc>
+        <w:tc>
+          <w:tcPr>
+            <w:tcW w:w="836" w:type="dxa"/>
+          </w:tcPr>
+          <w:p/>
+        </w:tc>
+      </w:tr>
+      <w:tr>
+        <w:trPr>
+          <w:trHeight w:val="765"/>
+          <w:jc w:val="center"/>
+        </w:trPr>
+        <w:tc>
+          <w:tcPr>
+            <w:tcW w:w="835" w:type="dxa"/>
+          </w:tcPr>
+          <w:p/>
+        </w:tc>
+        <w:tc>
+          <w:tcPr>
+            <w:tcW w:w="835" w:type="dxa"/>
+          </w:tcPr>
+          <w:p/>
+        </w:tc>
+        <w:tc>
+          <w:tcPr>
+            <w:tcW w:w="836" w:type="dxa"/>
+          </w:tcPr>
+          <w:p/>
+        </w:tc>
+        <w:tc>
+          <w:tcPr>
+            <w:tcW w:w="836" w:type="dxa"/>
+          </w:tcPr>
+          <w:p/>
+        </w:tc>
+        <w:tc>
+          <w:tcPr>
+            <w:tcW w:w="836" w:type="dxa"/>
+          </w:tcPr>
+          <w:p/>
+        </w:tc>
+        <w:tc>
+          <w:tcPr>
+            <w:tcW w:w="836" w:type="dxa"/>
+          </w:tcPr>
+          <w:p/>
+        </w:tc>
+        <w:tc>
+          <w:tcPr>
+            <w:tcW w:w="836" w:type="dxa"/>
+          </w:tcPr>
+          <w:p/>
+        </w:tc>
+        <w:tc>
+          <w:tcPr>
+            <w:tcW w:w="836" w:type="dxa"/>
+          </w:tcPr>
+          <w:p/>
+        </w:tc>
+      </w:tr>
+      <w:tr>
+        <w:trPr>
+          <w:trHeight w:val="795"/>
+          <w:jc w:val="center"/>
+        </w:trPr>
+        <w:tc>
+          <w:tcPr>
+            <w:tcW w:w="835" w:type="dxa"/>
+          </w:tcPr>
+          <w:p/>
+        </w:tc>
+        <w:tc>
+          <w:tcPr>
+            <w:tcW w:w="835" w:type="dxa"/>
+          </w:tcPr>
+          <w:p/>
+        </w:tc>
+        <w:tc>
+          <w:tcPr>
+            <w:tcW w:w="836" w:type="dxa"/>
+          </w:tcPr>
+          <w:p/>
+        </w:tc>
+        <w:tc>
+          <w:tcPr>
+            <w:tcW w:w="836" w:type="dxa"/>
+          </w:tcPr>
+          <w:p/>
+        </w:tc>
+        <w:tc>
+          <w:tcPr>
+            <w:tcW w:w="836" w:type="dxa"/>
+          </w:tcPr>
+          <w:p/>
+        </w:tc>
+        <w:tc>
+          <w:tcPr>
+            <w:tcW w:w="836" w:type="dxa"/>
+          </w:tcPr>
+          <w:p/>
+        </w:tc>
+        <w:tc>
+          <w:tcPr>
+            <w:tcW w:w="836" w:type="dxa"/>
+          </w:tcPr>
+          <w:p/>
+        </w:tc>
+        <w:tc>
+          <w:tcPr>
+            <w:tcW w:w="836" w:type="dxa"/>
+          </w:tcPr>
+          <w:p/>
+        </w:tc>
+      </w:tr>
+      <w:tr>
+        <w:trPr>
+          <w:trHeight w:val="795"/>
+          <w:jc w:val="center"/>
+        </w:trPr>
+        <w:tc>
+          <w:tcPr>
+            <w:tcW w:w="835" w:type="dxa"/>
+          </w:tcPr>
+          <w:p/>
+        </w:tc>
+        <w:tc>
+          <w:tcPr>
+            <w:tcW w:w="835" w:type="dxa"/>
+          </w:tcPr>
+          <w:p/>
+        </w:tc>
+        <w:tc>
+          <w:tcPr>
+            <w:tcW w:w="836" w:type="dxa"/>
+          </w:tcPr>
+          <w:p/>
+        </w:tc>
+        <w:tc>
+          <w:tcPr>
+            <w:tcW w:w="836" w:type="dxa"/>
+          </w:tcPr>
+          <w:p/>
+        </w:tc>
+        <w:tc>
+          <w:tcPr>
+            <w:tcW w:w="836" w:type="dxa"/>
+          </w:tcPr>
+          <w:p/>
+        </w:tc>
+        <w:tc>
+          <w:tcPr>
+            <w:tcW w:w="836" w:type="dxa"/>
+          </w:tcPr>
+          <w:p/>
+        </w:tc>
+        <w:tc>
+          <w:tcPr>
+            <w:tcW w:w="836" w:type="dxa"/>
+          </w:tcPr>
+          <w:p/>
+        </w:tc>
+        <w:tc>
+          <w:tcPr>
+            <w:tcW w:w="836" w:type="dxa"/>
+          </w:tcPr>
+          <w:p/>
+        </w:tc>
+      </w:tr>
+      <w:tr>
+        <w:trPr>
+          <w:trHeight w:val="795"/>
+          <w:jc w:val="center"/>
+        </w:trPr>
+        <w:tc>
+          <w:tcPr>
+            <w:tcW w:w="835" w:type="dxa"/>
+          </w:tcPr>
+          <w:p/>
+        </w:tc>
+        <w:tc>
+          <w:tcPr>
+            <w:tcW w:w="835" w:type="dxa"/>
+          </w:tcPr>
+          <w:p/>
+        </w:tc>
+        <w:tc>
+          <w:tcPr>
+            <w:tcW w:w="836" w:type="dxa"/>
+          </w:tcPr>
+          <w:p/>
+        </w:tc>
+        <w:tc>
+          <w:tcPr>
+            <w:tcW w:w="836" w:type="dxa"/>
+          </w:tcPr>
+          <w:p/>
+        </w:tc>
+        <w:tc>
+          <w:tcPr>
+            <w:tcW w:w="836" w:type="dxa"/>
+          </w:tcPr>
+          <w:p/>
+        </w:tc>
+        <w:tc>
+          <w:tcPr>
+            <w:tcW w:w="836" w:type="dxa"/>
+          </w:tcPr>
+          <w:p/>
+        </w:tc>
+        <w:tc>
+          <w:tcPr>
+            <w:tcW w:w="836" w:type="dxa"/>
+          </w:tcPr>
+          <w:p/>
+        </w:tc>
+        <w:tc>
+          <w:tcPr>
+            <w:tcW w:w="836" w:type="dxa"/>
+          </w:tcPr>
+          <w:p/>
+        </w:tc>
+        <w:bookmarkStart w:id="0" w:name="_GoBack"/>
+        <w:bookmarkEnd w:id="0"/>
+      </w:tr>
+      <w:tr>
+        <w:trPr>
+          <w:trHeight w:val="795"/>
+          <w:jc w:val="center"/>
+        </w:trPr>
+        <w:tc>
+          <w:tcPr>
+            <w:tcW w:w="835" w:type="dxa"/>
+          </w:tcPr>
+          <w:p/>
+        </w:tc>
+        <w:tc>
+          <w:tcPr>
+            <w:tcW w:w="835" w:type="dxa"/>
+          </w:tcPr>
+          <w:p/>
+        </w:tc>
+        <w:tc>
+          <w:tcPr>
+            <w:tcW w:w="836" w:type="dxa"/>
+          </w:tcPr>
+          <w:p/>
+        </w:tc>
+        <w:tc>
+          <w:tcPr>
+            <w:tcW w:w="836" w:type="dxa"/>
+          </w:tcPr>
+          <w:p/>
+        </w:tc>
+        <w:tc>
+          <w:tcPr>
+            <w:tcW w:w="836" w:type="dxa"/>
+          </w:tcPr>
+          <w:p/>
+        </w:tc>
+        <w:tc>
+          <w:tcPr>
+            <w:tcW w:w="836" w:type="dxa"/>
+          </w:tcPr>
+          <w:p/>
+        </w:tc>
+        <w:tc>
+          <w:tcPr>
+            <w:tcW w:w="836" w:type="dxa"/>
+          </w:tcPr>
+          <w:p/>
+        </w:tc>
+        <w:tc>
+          <w:tcPr>
+            <w:tcW w:w="836" w:type="dxa"/>
+          </w:tcPr>
+          <w:p/>
         </w:tc>
       </w:tr>
     </w:tbl>
@@ -1036,7 +1378,7 @@
 </file>
 
 <file path=word/endnotes.xml><?xml version="1.0" encoding="utf-8"?>
-<w:endnotes xmlns:wpc="http://schemas.microsoft.com/office/word/2010/wordprocessingCanvas" xmlns:cx="http://schemas.microsoft.com/office/drawing/2014/chartex" xmlns:mc="http://schemas.openxmlformats.org/markup-compatibility/2006" xmlns:o="urn:schemas-microsoft-com:office:office" xmlns:r="http://schemas.openxmlformats.org/officeDocument/2006/relationships" xmlns:m="http://schemas.openxmlformats.org/officeDocument/2006/math" xmlns:v="urn:schemas-microsoft-com:vml" xmlns:wp14="http://schemas.microsoft.com/office/word/2010/wordprocessingDrawing" xmlns:wp="http://schemas.openxmlformats.org/drawingml/2006/wordprocessingDrawing" xmlns:w10="urn:schemas-microsoft-com:office:word" xmlns:w="http://schemas.openxmlformats.org/wordprocessingml/2006/main" xmlns:w14="http://schemas.microsoft.com/office/word/2010/wordml" xmlns:w15="http://schemas.microsoft.com/office/word/2012/wordml" xmlns:w16se="http://schemas.microsoft.com/office/word/2015/wordml/symex" xmlns:wpg="http://schemas.microsoft.com/office/word/2010/wordprocessingGroup" xmlns:wpi="http://schemas.microsoft.com/office/word/2010/wordprocessingInk" xmlns:wne="http://schemas.microsoft.com/office/word/2006/wordml" xmlns:wps="http://schemas.microsoft.com/office/word/2010/wordprocessingShape" mc:Ignorable="w14 w15 w16se wp14">
+<w:endnotes xmlns:wpc="http://schemas.microsoft.com/office/word/2010/wordprocessingCanvas" xmlns:cx="http://schemas.microsoft.com/office/drawing/2014/chartex" xmlns:cx1="http://schemas.microsoft.com/office/drawing/2015/9/8/chartex" xmlns:mc="http://schemas.openxmlformats.org/markup-compatibility/2006" xmlns:o="urn:schemas-microsoft-com:office:office" xmlns:r="http://schemas.openxmlformats.org/officeDocument/2006/relationships" xmlns:m="http://schemas.openxmlformats.org/officeDocument/2006/math" xmlns:v="urn:schemas-microsoft-com:vml" xmlns:wp14="http://schemas.microsoft.com/office/word/2010/wordprocessingDrawing" xmlns:wp="http://schemas.openxmlformats.org/drawingml/2006/wordprocessingDrawing" xmlns:w10="urn:schemas-microsoft-com:office:word" xmlns:w="http://schemas.openxmlformats.org/wordprocessingml/2006/main" xmlns:w14="http://schemas.microsoft.com/office/word/2010/wordml" xmlns:w15="http://schemas.microsoft.com/office/word/2012/wordml" xmlns:w16se="http://schemas.microsoft.com/office/word/2015/wordml/symex" xmlns:wpg="http://schemas.microsoft.com/office/word/2010/wordprocessingGroup" xmlns:wpi="http://schemas.microsoft.com/office/word/2010/wordprocessingInk" xmlns:wne="http://schemas.microsoft.com/office/word/2006/wordml" xmlns:wps="http://schemas.microsoft.com/office/word/2010/wordprocessingShape" mc:Ignorable="w14 w15 w16se wp14">
   <w:endnote w:type="separator" w:id="-1">
     <w:p>
       <w:pPr>
@@ -1061,7 +1403,7 @@
 </file>
 
 <file path=word/footnotes.xml><?xml version="1.0" encoding="utf-8"?>
-<w:footnotes xmlns:wpc="http://schemas.microsoft.com/office/word/2010/wordprocessingCanvas" xmlns:cx="http://schemas.microsoft.com/office/drawing/2014/chartex" xmlns:mc="http://schemas.openxmlformats.org/markup-compatibility/2006" xmlns:o="urn:schemas-microsoft-com:office:office" xmlns:r="http://schemas.openxmlformats.org/officeDocument/2006/relationships" xmlns:m="http://schemas.openxmlformats.org/officeDocument/2006/math" xmlns:v="urn:schemas-microsoft-com:vml" xmlns:wp14="http://schemas.microsoft.com/office/word/2010/wordprocessingDrawing" xmlns:wp="http://schemas.openxmlformats.org/drawingml/2006/wordprocessingDrawing" xmlns:w10="urn:schemas-microsoft-com:office:word" xmlns:w="http://schemas.openxmlformats.org/wordprocessingml/2006/main" xmlns:w14="http://schemas.microsoft.com/office/word/2010/wordml" xmlns:w15="http://schemas.microsoft.com/office/word/2012/wordml" xmlns:w16se="http://schemas.microsoft.com/office/word/2015/wordml/symex" xmlns:wpg="http://schemas.microsoft.com/office/word/2010/wordprocessingGroup" xmlns:wpi="http://schemas.microsoft.com/office/word/2010/wordprocessingInk" xmlns:wne="http://schemas.microsoft.com/office/word/2006/wordml" xmlns:wps="http://schemas.microsoft.com/office/word/2010/wordprocessingShape" mc:Ignorable="w14 w15 w16se wp14">
+<w:footnotes xmlns:wpc="http://schemas.microsoft.com/office/word/2010/wordprocessingCanvas" xmlns:cx="http://schemas.microsoft.com/office/drawing/2014/chartex" xmlns:cx1="http://schemas.microsoft.com/office/drawing/2015/9/8/chartex" xmlns:mc="http://schemas.openxmlformats.org/markup-compatibility/2006" xmlns:o="urn:schemas-microsoft-com:office:office" xmlns:r="http://schemas.openxmlformats.org/officeDocument/2006/relationships" xmlns:m="http://schemas.openxmlformats.org/officeDocument/2006/math" xmlns:v="urn:schemas-microsoft-com:vml" xmlns:wp14="http://schemas.microsoft.com/office/word/2010/wordprocessingDrawing" xmlns:wp="http://schemas.openxmlformats.org/drawingml/2006/wordprocessingDrawing" xmlns:w10="urn:schemas-microsoft-com:office:word" xmlns:w="http://schemas.openxmlformats.org/wordprocessingml/2006/main" xmlns:w14="http://schemas.microsoft.com/office/word/2010/wordml" xmlns:w15="http://schemas.microsoft.com/office/word/2012/wordml" xmlns:w16se="http://schemas.microsoft.com/office/word/2015/wordml/symex" xmlns:wpg="http://schemas.microsoft.com/office/word/2010/wordprocessingGroup" xmlns:wpi="http://schemas.microsoft.com/office/word/2010/wordprocessingInk" xmlns:wne="http://schemas.microsoft.com/office/word/2006/wordml" xmlns:wps="http://schemas.microsoft.com/office/word/2010/wordprocessingShape" mc:Ignorable="w14 w15 w16se wp14">
   <w:footnote w:type="separator" w:id="-1">
     <w:p>
       <w:pPr>
@@ -1086,7 +1428,7 @@
 </file>
 
 <file path=word/header1.xml><?xml version="1.0" encoding="utf-8"?>
-<w:hdr xmlns:wpc="http://schemas.microsoft.com/office/word/2010/wordprocessingCanvas" xmlns:cx="http://schemas.microsoft.com/office/drawing/2014/chartex" xmlns:mc="http://schemas.openxmlformats.org/markup-compatibility/2006" xmlns:o="urn:schemas-microsoft-com:office:office" xmlns:r="http://schemas.openxmlformats.org/officeDocument/2006/relationships" xmlns:m="http://schemas.openxmlformats.org/officeDocument/2006/math" xmlns:v="urn:schemas-microsoft-com:vml" xmlns:wp14="http://schemas.microsoft.com/office/word/2010/wordprocessingDrawing" xmlns:wp="http://schemas.openxmlformats.org/drawingml/2006/wordprocessingDrawing" xmlns:w10="urn:schemas-microsoft-com:office:word" xmlns:w="http://schemas.openxmlformats.org/wordprocessingml/2006/main" xmlns:w14="http://schemas.microsoft.com/office/word/2010/wordml" xmlns:w15="http://schemas.microsoft.com/office/word/2012/wordml" xmlns:w16se="http://schemas.microsoft.com/office/word/2015/wordml/symex" xmlns:wpg="http://schemas.microsoft.com/office/word/2010/wordprocessingGroup" xmlns:wpi="http://schemas.microsoft.com/office/word/2010/wordprocessingInk" xmlns:wne="http://schemas.microsoft.com/office/word/2006/wordml" xmlns:wps="http://schemas.microsoft.com/office/word/2010/wordprocessingShape" mc:Ignorable="w14 w15 w16se wp14">
+<w:hdr xmlns:wpc="http://schemas.microsoft.com/office/word/2010/wordprocessingCanvas" xmlns:cx="http://schemas.microsoft.com/office/drawing/2014/chartex" xmlns:cx1="http://schemas.microsoft.com/office/drawing/2015/9/8/chartex" xmlns:mc="http://schemas.openxmlformats.org/markup-compatibility/2006" xmlns:o="urn:schemas-microsoft-com:office:office" xmlns:r="http://schemas.openxmlformats.org/officeDocument/2006/relationships" xmlns:m="http://schemas.openxmlformats.org/officeDocument/2006/math" xmlns:v="urn:schemas-microsoft-com:vml" xmlns:wp14="http://schemas.microsoft.com/office/word/2010/wordprocessingDrawing" xmlns:wp="http://schemas.openxmlformats.org/drawingml/2006/wordprocessingDrawing" xmlns:w10="urn:schemas-microsoft-com:office:word" xmlns:w="http://schemas.openxmlformats.org/wordprocessingml/2006/main" xmlns:w14="http://schemas.microsoft.com/office/word/2010/wordml" xmlns:w15="http://schemas.microsoft.com/office/word/2012/wordml" xmlns:w16se="http://schemas.microsoft.com/office/word/2015/wordml/symex" xmlns:wpg="http://schemas.microsoft.com/office/word/2010/wordprocessingGroup" xmlns:wpi="http://schemas.microsoft.com/office/word/2010/wordprocessingInk" xmlns:wne="http://schemas.microsoft.com/office/word/2006/wordml" xmlns:wps="http://schemas.microsoft.com/office/word/2010/wordprocessingShape" mc:Ignorable="w14 w15 w16se wp14">
   <w:p>
     <w:pPr>
       <w:pStyle w:val="Header"/>

</xml_diff>